<commit_message>
Added Internal Attack/MQTT stub
Added Internal attack firmware -> tag trying to cheat on its position. The attack can be manual (through serial port) or automated (randomized positions).
Added stub for MQTT client on RPI.
Fixed bug with temrination command 'q'. The menu is not freezing anymore.
</commit_message>
<xml_diff>
--- a/Platform_Documentation.docx
+++ b/Platform_Documentation.docx
@@ -434,7 +434,7 @@
                 <w:noProof/>
                 <w:webHidden/>
               </w:rPr>
-              <w:t>2</w:t>
+              <w:t>3</w:t>
             </w:r>
             <w:r>
               <w:rPr>
@@ -505,7 +505,7 @@
                 <w:noProof/>
                 <w:webHidden/>
               </w:rPr>
-              <w:t>2</w:t>
+              <w:t>3</w:t>
             </w:r>
             <w:r>
               <w:rPr>
@@ -576,7 +576,7 @@
                 <w:noProof/>
                 <w:webHidden/>
               </w:rPr>
-              <w:t>2</w:t>
+              <w:t>3</w:t>
             </w:r>
             <w:r>
               <w:rPr>
@@ -789,7 +789,7 @@
                 <w:noProof/>
                 <w:webHidden/>
               </w:rPr>
-              <w:t>3</w:t>
+              <w:t>4</w:t>
             </w:r>
             <w:r>
               <w:rPr>
@@ -860,7 +860,7 @@
                 <w:noProof/>
                 <w:webHidden/>
               </w:rPr>
-              <w:t>3</w:t>
+              <w:t>6</w:t>
             </w:r>
             <w:r>
               <w:rPr>
@@ -931,7 +931,7 @@
                 <w:noProof/>
                 <w:webHidden/>
               </w:rPr>
-              <w:t>3</w:t>
+              <w:t>6</w:t>
             </w:r>
             <w:r>
               <w:rPr>
@@ -1002,7 +1002,7 @@
                 <w:noProof/>
                 <w:webHidden/>
               </w:rPr>
-              <w:t>3</w:t>
+              <w:t>7</w:t>
             </w:r>
             <w:r>
               <w:rPr>
@@ -1073,7 +1073,7 @@
                 <w:noProof/>
                 <w:webHidden/>
               </w:rPr>
-              <w:t>4</w:t>
+              <w:t>7</w:t>
             </w:r>
             <w:r>
               <w:rPr>
@@ -1144,7 +1144,7 @@
                 <w:noProof/>
                 <w:webHidden/>
               </w:rPr>
-              <w:t>4</w:t>
+              <w:t>7</w:t>
             </w:r>
             <w:r>
               <w:rPr>
@@ -1215,7 +1215,7 @@
                 <w:noProof/>
                 <w:webHidden/>
               </w:rPr>
-              <w:t>5</w:t>
+              <w:t>8</w:t>
             </w:r>
             <w:r>
               <w:rPr>
@@ -1348,15 +1348,16 @@
           <w:sz w:val="20"/>
           <w:lang w:val="en-US"/>
         </w:rPr>
-        <w:t>Hardware descriptio</w:t>
-      </w:r>
+        <w:t xml:space="preserve">Hardware </w:t>
+      </w:r>
+      <w:proofErr w:type="gramStart"/>
       <w:r>
         <w:rPr>
           <w:rFonts w:cs="Times New Roman"/>
           <w:sz w:val="20"/>
           <w:lang w:val="en-US"/>
         </w:rPr>
-        <w:t>n</w:t>
+        <w:t>descriptio</w:t>
       </w:r>
       <w:r>
         <w:rPr>
@@ -1364,8 +1365,17 @@
           <w:sz w:val="20"/>
           <w:lang w:val="en-US"/>
         </w:rPr>
+        <w:t>n</w:t>
+      </w:r>
+      <w:r>
+        <w:rPr>
+          <w:rFonts w:cs="Times New Roman"/>
+          <w:sz w:val="20"/>
+          <w:lang w:val="en-US"/>
+        </w:rPr>
         <w:t xml:space="preserve"> :</w:t>
       </w:r>
+      <w:proofErr w:type="gramEnd"/>
     </w:p>
     <w:p>
       <w:pPr>
@@ -1378,6 +1388,7 @@
           <w:lang w:val="en-US"/>
         </w:rPr>
       </w:pPr>
+      <w:proofErr w:type="gramStart"/>
       <w:r>
         <w:rPr>
           <w:rFonts w:cs="Times New Roman"/>
@@ -1385,8 +1396,9 @@
           <w:sz w:val="20"/>
           <w:lang w:val="en-US"/>
         </w:rPr>
-        <w:t xml:space="preserve">Anchor : </w:t>
-      </w:r>
+        <w:t>Anchor :</w:t>
+      </w:r>
+      <w:proofErr w:type="gramEnd"/>
       <w:r>
         <w:rPr>
           <w:rFonts w:cs="Times New Roman"/>
@@ -1394,106 +1406,146 @@
           <w:sz w:val="20"/>
           <w:lang w:val="en-US"/>
         </w:rPr>
-        <w:tab/>
-      </w:r>
-    </w:p>
-    <w:p>
-      <w:pPr>
-        <w:ind w:firstLine="708"/>
-        <w:rPr>
-          <w:rFonts w:cs="Times New Roman"/>
-          <w:sz w:val="20"/>
-          <w:lang w:val="en-US"/>
-        </w:rPr>
-      </w:pPr>
-      <w:r>
-        <w:rPr>
-          <w:rFonts w:cs="Times New Roman"/>
-          <w:sz w:val="20"/>
-          <w:lang w:val="en-US"/>
-        </w:rPr>
-        <w:t>TeensyDuino 3.2 --- (Serial – USB) -- R</w:t>
-      </w:r>
-      <w:r>
-        <w:rPr>
-          <w:rFonts w:cs="Times New Roman"/>
-          <w:sz w:val="20"/>
-          <w:lang w:val="en-US"/>
-        </w:rPr>
-        <w:t>aspberry 3B --- (Ethernet) --- Switch)–-(Ethernet) ---</w:t>
-      </w:r>
-      <w:r>
-        <w:rPr>
-          <w:rFonts w:cs="Times New Roman"/>
-          <w:sz w:val="20"/>
-          <w:lang w:val="en-US"/>
-        </w:rPr>
-        <w:t>S</w:t>
-      </w:r>
-      <w:r>
-        <w:rPr>
-          <w:rFonts w:cs="Times New Roman"/>
-          <w:sz w:val="20"/>
-          <w:lang w:val="en-US"/>
-        </w:rPr>
-        <w:t>erver</w:t>
-      </w:r>
-    </w:p>
-    <w:p>
-      <w:pPr>
+        <w:t xml:space="preserve"> </w:t>
+      </w:r>
+      <w:r>
         <w:rPr>
           <w:rFonts w:cs="Times New Roman"/>
           <w:b/>
           <w:sz w:val="20"/>
           <w:lang w:val="en-US"/>
         </w:rPr>
-      </w:pPr>
-      <w:r>
+        <w:tab/>
+      </w:r>
+    </w:p>
+    <w:p>
+      <w:pPr>
+        <w:ind w:firstLine="708"/>
+        <w:rPr>
+          <w:rFonts w:cs="Times New Roman"/>
+          <w:sz w:val="20"/>
+          <w:lang w:val="en-US"/>
+        </w:rPr>
+      </w:pPr>
+      <w:proofErr w:type="spellStart"/>
+      <w:r>
+        <w:rPr>
+          <w:rFonts w:cs="Times New Roman"/>
+          <w:sz w:val="20"/>
+          <w:lang w:val="en-US"/>
+        </w:rPr>
+        <w:t>TeensyDuino</w:t>
+      </w:r>
+      <w:proofErr w:type="spellEnd"/>
+      <w:r>
+        <w:rPr>
+          <w:rFonts w:cs="Times New Roman"/>
+          <w:sz w:val="20"/>
+          <w:lang w:val="en-US"/>
+        </w:rPr>
+        <w:t xml:space="preserve"> 3.2 --- (Serial – USB) -- R</w:t>
+      </w:r>
+      <w:r>
+        <w:rPr>
+          <w:rFonts w:cs="Times New Roman"/>
+          <w:sz w:val="20"/>
+          <w:lang w:val="en-US"/>
+        </w:rPr>
+        <w:t>aspberry 3B --- (Ethernet) --- Switch)–-(Ethernet) ---</w:t>
+      </w:r>
+      <w:r>
+        <w:rPr>
+          <w:rFonts w:cs="Times New Roman"/>
+          <w:sz w:val="20"/>
+          <w:lang w:val="en-US"/>
+        </w:rPr>
+        <w:t>S</w:t>
+      </w:r>
+      <w:r>
+        <w:rPr>
+          <w:rFonts w:cs="Times New Roman"/>
+          <w:sz w:val="20"/>
+          <w:lang w:val="en-US"/>
+        </w:rPr>
+        <w:t>erver</w:t>
+      </w:r>
+    </w:p>
+    <w:p>
+      <w:pPr>
         <w:rPr>
           <w:rFonts w:cs="Times New Roman"/>
           <w:b/>
           <w:sz w:val="20"/>
           <w:lang w:val="en-US"/>
         </w:rPr>
-        <w:t>Robot :</w:t>
-      </w:r>
-    </w:p>
-    <w:p>
-      <w:pPr>
-        <w:rPr>
-          <w:rFonts w:cs="Times New Roman"/>
-          <w:sz w:val="20"/>
-          <w:lang w:val="en-US"/>
-        </w:rPr>
-      </w:pPr>
-      <w:r>
-        <w:rPr>
-          <w:rFonts w:cs="Times New Roman"/>
-          <w:sz w:val="20"/>
-          <w:lang w:val="en-US"/>
-        </w:rPr>
-        <w:tab/>
-        <w:t xml:space="preserve">TeensyDuino 3.2 --- (Serial – USB) --- (Monitor * [Any Laptop or CPU]) </w:t>
-      </w:r>
-    </w:p>
-    <w:p>
-      <w:pPr>
+      </w:pPr>
+      <w:proofErr w:type="gramStart"/>
+      <w:r>
         <w:rPr>
           <w:rFonts w:cs="Times New Roman"/>
           <w:b/>
           <w:sz w:val="20"/>
           <w:lang w:val="en-US"/>
         </w:rPr>
-      </w:pPr>
-      <w:r>
+        <w:t>Robot :</w:t>
+      </w:r>
+      <w:proofErr w:type="gramEnd"/>
+    </w:p>
+    <w:p>
+      <w:pPr>
+        <w:rPr>
+          <w:rFonts w:cs="Times New Roman"/>
+          <w:sz w:val="20"/>
+          <w:lang w:val="en-US"/>
+        </w:rPr>
+      </w:pPr>
+      <w:r>
+        <w:rPr>
+          <w:rFonts w:cs="Times New Roman"/>
+          <w:sz w:val="20"/>
+          <w:lang w:val="en-US"/>
+        </w:rPr>
+        <w:tab/>
+      </w:r>
+      <w:proofErr w:type="spellStart"/>
+      <w:r>
+        <w:rPr>
+          <w:rFonts w:cs="Times New Roman"/>
+          <w:sz w:val="20"/>
+          <w:lang w:val="en-US"/>
+        </w:rPr>
+        <w:t>TeensyDuino</w:t>
+      </w:r>
+      <w:proofErr w:type="spellEnd"/>
+      <w:r>
+        <w:rPr>
+          <w:rFonts w:cs="Times New Roman"/>
+          <w:sz w:val="20"/>
+          <w:lang w:val="en-US"/>
+        </w:rPr>
+        <w:t xml:space="preserve"> 3.2 --- (Serial – USB) --- (Monitor * [Any Laptop or CPU]) </w:t>
+      </w:r>
+    </w:p>
+    <w:p>
+      <w:pPr>
         <w:rPr>
           <w:rFonts w:cs="Times New Roman"/>
           <w:b/>
           <w:sz w:val="20"/>
           <w:lang w:val="en-US"/>
         </w:rPr>
+      </w:pPr>
+      <w:proofErr w:type="gramStart"/>
+      <w:r>
+        <w:rPr>
+          <w:rFonts w:cs="Times New Roman"/>
+          <w:b/>
+          <w:sz w:val="20"/>
+          <w:lang w:val="en-US"/>
+        </w:rPr>
         <w:t>Server :</w:t>
       </w:r>
+      <w:proofErr w:type="gramEnd"/>
     </w:p>
     <w:p>
       <w:pPr>
@@ -1828,7 +1880,21 @@
         <w:rPr>
           <w:lang w:val="en-US"/>
         </w:rPr>
-        <w:t xml:space="preserve">More information on OpenWino projects at: </w:t>
+        <w:t xml:space="preserve">More information on </w:t>
+      </w:r>
+      <w:proofErr w:type="spellStart"/>
+      <w:r>
+        <w:rPr>
+          <w:lang w:val="en-US"/>
+        </w:rPr>
+        <w:t>OpenWino</w:t>
+      </w:r>
+      <w:proofErr w:type="spellEnd"/>
+      <w:r>
+        <w:rPr>
+          <w:lang w:val="en-US"/>
+        </w:rPr>
+        <w:t xml:space="preserve"> projects at: </w:t>
       </w:r>
       <w:r>
         <w:rPr>
@@ -1914,13 +1980,55 @@
         <w:rPr>
           <w:lang w:val="en-US"/>
         </w:rPr>
-        <w:t>Note: the .ino files in this project are deprecated. The platform has been switched to a custom compilation tool</w:t>
-      </w:r>
-      <w:r>
-        <w:rPr>
-          <w:lang w:val="en-US"/>
-        </w:rPr>
-        <w:t xml:space="preserve"> documented in the later sections, based on cpp files. Nevertheless, if you wish to use the ino files:</w:t>
+        <w:t>Note: the .</w:t>
+      </w:r>
+      <w:proofErr w:type="spellStart"/>
+      <w:r>
+        <w:rPr>
+          <w:lang w:val="en-US"/>
+        </w:rPr>
+        <w:t>ino</w:t>
+      </w:r>
+      <w:proofErr w:type="spellEnd"/>
+      <w:r>
+        <w:rPr>
+          <w:lang w:val="en-US"/>
+        </w:rPr>
+        <w:t xml:space="preserve"> files in this project are deprecated. The platform has been switched to a custom compilation tool</w:t>
+      </w:r>
+      <w:r>
+        <w:rPr>
+          <w:lang w:val="en-US"/>
+        </w:rPr>
+        <w:t xml:space="preserve"> documented in the later sections, based on </w:t>
+      </w:r>
+      <w:proofErr w:type="spellStart"/>
+      <w:r>
+        <w:rPr>
+          <w:lang w:val="en-US"/>
+        </w:rPr>
+        <w:t>cpp</w:t>
+      </w:r>
+      <w:proofErr w:type="spellEnd"/>
+      <w:r>
+        <w:rPr>
+          <w:lang w:val="en-US"/>
+        </w:rPr>
+        <w:t xml:space="preserve"> files. Nevertheless, if you wish to use the </w:t>
+      </w:r>
+      <w:proofErr w:type="spellStart"/>
+      <w:r>
+        <w:rPr>
+          <w:lang w:val="en-US"/>
+        </w:rPr>
+        <w:t>ino</w:t>
+      </w:r>
+      <w:proofErr w:type="spellEnd"/>
+      <w:r>
+        <w:rPr>
+          <w:lang w:val="en-US"/>
+        </w:rPr>
+        <w:t xml:space="preserve"> files:</w:t>
       </w:r>
     </w:p>
     <w:p>
@@ -1973,7 +2081,21 @@
         <w:rPr>
           <w:lang w:val="en-US"/>
         </w:rPr>
-        <w:t xml:space="preserve">Download the teensyduino utilities: </w:t>
+        <w:t xml:space="preserve">Download the </w:t>
+      </w:r>
+      <w:proofErr w:type="spellStart"/>
+      <w:r>
+        <w:rPr>
+          <w:lang w:val="en-US"/>
+        </w:rPr>
+        <w:t>teensyduino</w:t>
+      </w:r>
+      <w:proofErr w:type="spellEnd"/>
+      <w:r>
+        <w:rPr>
+          <w:lang w:val="en-US"/>
+        </w:rPr>
+        <w:t xml:space="preserve"> utilities: </w:t>
       </w:r>
       <w:hyperlink r:id="rId9" w:history="1">
         <w:r>
@@ -2020,13 +2142,49 @@
         <w:rPr>
           <w:lang w:val="en-US"/>
         </w:rPr>
-        <w:t>SecureLoc/DecaWino/Deployment/teensy3/src/</w:t>
-      </w:r>
-      <w:r>
-        <w:rPr>
-          <w:lang w:val="en-US"/>
-        </w:rPr>
-        <w:t>cpp/</w:t>
+        <w:t>SecureLoc/</w:t>
+      </w:r>
+      <w:proofErr w:type="spellStart"/>
+      <w:r>
+        <w:rPr>
+          <w:lang w:val="en-US"/>
+        </w:rPr>
+        <w:t>DecaWino</w:t>
+      </w:r>
+      <w:proofErr w:type="spellEnd"/>
+      <w:r>
+        <w:rPr>
+          <w:lang w:val="en-US"/>
+        </w:rPr>
+        <w:t>/Deployment/teensy3/</w:t>
+      </w:r>
+      <w:proofErr w:type="spellStart"/>
+      <w:r>
+        <w:rPr>
+          <w:lang w:val="en-US"/>
+        </w:rPr>
+        <w:t>src</w:t>
+      </w:r>
+      <w:proofErr w:type="spellEnd"/>
+      <w:r>
+        <w:rPr>
+          <w:lang w:val="en-US"/>
+        </w:rPr>
+        <w:t>/</w:t>
+      </w:r>
+      <w:proofErr w:type="spellStart"/>
+      <w:r>
+        <w:rPr>
+          <w:lang w:val="en-US"/>
+        </w:rPr>
+        <w:t>cpp</w:t>
+      </w:r>
+      <w:proofErr w:type="spellEnd"/>
+      <w:r>
+        <w:rPr>
+          <w:lang w:val="en-US"/>
+        </w:rPr>
+        <w:t>/</w:t>
       </w:r>
       <w:r>
         <w:rPr>
@@ -2054,14 +2212,50 @@
         <w:rPr>
           <w:lang w:val="en-US"/>
         </w:rPr>
-        <w:t>SecureLoc/DecaWino/Depl</w:t>
-      </w:r>
-      <w:r>
-        <w:rPr>
-          <w:lang w:val="en-US"/>
-        </w:rPr>
-        <w:t>oyment/teensy3/src/header/Decaduino.h</w:t>
-      </w:r>
+        <w:t>SecureLoc/</w:t>
+      </w:r>
+      <w:proofErr w:type="spellStart"/>
+      <w:r>
+        <w:rPr>
+          <w:lang w:val="en-US"/>
+        </w:rPr>
+        <w:t>DecaWino</w:t>
+      </w:r>
+      <w:proofErr w:type="spellEnd"/>
+      <w:r>
+        <w:rPr>
+          <w:lang w:val="en-US"/>
+        </w:rPr>
+        <w:t>/Depl</w:t>
+      </w:r>
+      <w:r>
+        <w:rPr>
+          <w:lang w:val="en-US"/>
+        </w:rPr>
+        <w:t>oyment/teensy3/</w:t>
+      </w:r>
+      <w:proofErr w:type="spellStart"/>
+      <w:r>
+        <w:rPr>
+          <w:lang w:val="en-US"/>
+        </w:rPr>
+        <w:t>src</w:t>
+      </w:r>
+      <w:proofErr w:type="spellEnd"/>
+      <w:r>
+        <w:rPr>
+          <w:lang w:val="en-US"/>
+        </w:rPr>
+        <w:t>/header/</w:t>
+      </w:r>
+      <w:proofErr w:type="spellStart"/>
+      <w:r>
+        <w:rPr>
+          <w:lang w:val="en-US"/>
+        </w:rPr>
+        <w:t>Decaduino.h</w:t>
+      </w:r>
+      <w:proofErr w:type="spellEnd"/>
     </w:p>
     <w:p>
       <w:pPr>
@@ -2079,8 +2273,79 @@
           <w:u w:val="none"/>
           <w:lang w:val="en-US"/>
         </w:rPr>
-        <w:t>If you do not use Arduino IDE, you do not need to install external libraries to compile the DecaWino projects. Use whatever IDE is convenient for text editing. See section ‘Compialtion’ for further information on how to compile and deploy DecaWino projects.</w:t>
-      </w:r>
+        <w:t xml:space="preserve">If you do not use Arduino IDE, you do not need to install external libraries to compile the </w:t>
+      </w:r>
+      <w:proofErr w:type="spellStart"/>
+      <w:r>
+        <w:rPr>
+          <w:rStyle w:val="Lienhypertexte"/>
+          <w:color w:val="000000" w:themeColor="text1"/>
+          <w:u w:val="none"/>
+          <w:lang w:val="en-US"/>
+        </w:rPr>
+        <w:t>DecaWino</w:t>
+      </w:r>
+      <w:proofErr w:type="spellEnd"/>
+      <w:r>
+        <w:rPr>
+          <w:rStyle w:val="Lienhypertexte"/>
+          <w:color w:val="000000" w:themeColor="text1"/>
+          <w:u w:val="none"/>
+          <w:lang w:val="en-US"/>
+        </w:rPr>
+        <w:t xml:space="preserve"> projects. Use whatever IDE is convenient for text editing. </w:t>
+      </w:r>
+      <w:proofErr w:type="gramStart"/>
+      <w:r>
+        <w:rPr>
+          <w:rStyle w:val="Lienhypertexte"/>
+          <w:color w:val="000000" w:themeColor="text1"/>
+          <w:u w:val="none"/>
+          <w:lang w:val="en-US"/>
+        </w:rPr>
+        <w:t>See section ‘</w:t>
+      </w:r>
+      <w:proofErr w:type="spellStart"/>
+      <w:r>
+        <w:rPr>
+          <w:rStyle w:val="Lienhypertexte"/>
+          <w:color w:val="000000" w:themeColor="text1"/>
+          <w:u w:val="none"/>
+          <w:lang w:val="en-US"/>
+        </w:rPr>
+        <w:t>Compialtion</w:t>
+      </w:r>
+      <w:proofErr w:type="spellEnd"/>
+      <w:r>
+        <w:rPr>
+          <w:rStyle w:val="Lienhypertexte"/>
+          <w:color w:val="000000" w:themeColor="text1"/>
+          <w:u w:val="none"/>
+          <w:lang w:val="en-US"/>
+        </w:rPr>
+        <w:t xml:space="preserve">’ for further information on how to compile and deploy </w:t>
+      </w:r>
+      <w:proofErr w:type="spellStart"/>
+      <w:r>
+        <w:rPr>
+          <w:rStyle w:val="Lienhypertexte"/>
+          <w:color w:val="000000" w:themeColor="text1"/>
+          <w:u w:val="none"/>
+          <w:lang w:val="en-US"/>
+        </w:rPr>
+        <w:t>DecaWino</w:t>
+      </w:r>
+      <w:proofErr w:type="spellEnd"/>
+      <w:r>
+        <w:rPr>
+          <w:rStyle w:val="Lienhypertexte"/>
+          <w:color w:val="000000" w:themeColor="text1"/>
+          <w:u w:val="none"/>
+          <w:lang w:val="en-US"/>
+        </w:rPr>
+        <w:t xml:space="preserve"> projects.</w:t>
+      </w:r>
+      <w:proofErr w:type="gramEnd"/>
     </w:p>
     <w:p>
       <w:pPr>
@@ -2115,7 +2380,21 @@
         <w:rPr>
           <w:lang w:val="en-US"/>
         </w:rPr>
-        <w:t xml:space="preserve">Raspberry runs Raspbian OS. Client code can be found in </w:t>
+        <w:t xml:space="preserve">Raspberry runs </w:t>
+      </w:r>
+      <w:proofErr w:type="spellStart"/>
+      <w:r>
+        <w:rPr>
+          <w:lang w:val="en-US"/>
+        </w:rPr>
+        <w:t>Raspbian</w:t>
+      </w:r>
+      <w:proofErr w:type="spellEnd"/>
+      <w:r>
+        <w:rPr>
+          <w:lang w:val="en-US"/>
+        </w:rPr>
+        <w:t xml:space="preserve"> OS. Client code can be found in </w:t>
       </w:r>
       <w:r>
         <w:rPr>
@@ -2170,13 +2449,35 @@
         <w:rPr>
           <w:lang w:val="en-US"/>
         </w:rPr>
-        <w:t xml:space="preserve">The teensyduino can be managed directly on the Raspberry Pi as Arduino IDE is available. A zip file for Arduino IDE 1.8.5 is provided in </w:t>
-      </w:r>
-      <w:r>
-        <w:rPr>
-          <w:lang w:val="en-US"/>
-        </w:rPr>
-        <w:t xml:space="preserve">Src directory. </w:t>
+        <w:t xml:space="preserve">The </w:t>
+      </w:r>
+      <w:proofErr w:type="spellStart"/>
+      <w:r>
+        <w:rPr>
+          <w:lang w:val="en-US"/>
+        </w:rPr>
+        <w:t>teensyduino</w:t>
+      </w:r>
+      <w:proofErr w:type="spellEnd"/>
+      <w:r>
+        <w:rPr>
+          <w:lang w:val="en-US"/>
+        </w:rPr>
+        <w:t xml:space="preserve"> can be managed directly on the Raspberry Pi as Arduino IDE is available. A zip file for Arduino IDE 1.8.5 is provided in </w:t>
+      </w:r>
+      <w:proofErr w:type="spellStart"/>
+      <w:r>
+        <w:rPr>
+          <w:lang w:val="en-US"/>
+        </w:rPr>
+        <w:t>Src</w:t>
+      </w:r>
+      <w:proofErr w:type="spellEnd"/>
+      <w:r>
+        <w:rPr>
+          <w:lang w:val="en-US"/>
+        </w:rPr>
+        <w:t xml:space="preserve"> directory. </w:t>
       </w:r>
     </w:p>
     <w:p>
@@ -2198,11 +2499,19 @@
         </w:rPr>
         <w:t xml:space="preserve"> </w:t>
       </w:r>
-      <w:r>
-        <w:rPr>
-          <w:lang w:val="en-US"/>
-        </w:rPr>
-        <w:t xml:space="preserve">Teensyduino packages need to be </w:t>
+      <w:proofErr w:type="spellStart"/>
+      <w:r>
+        <w:rPr>
+          <w:lang w:val="en-US"/>
+        </w:rPr>
+        <w:t>Teensyduino</w:t>
+      </w:r>
+      <w:proofErr w:type="spellEnd"/>
+      <w:r>
+        <w:rPr>
+          <w:lang w:val="en-US"/>
+        </w:rPr>
+        <w:t xml:space="preserve"> packages need to be </w:t>
       </w:r>
       <w:r>
         <w:rPr>
@@ -2223,13 +2532,45 @@
           <w:u w:val="single"/>
           <w:lang w:val="en-US"/>
         </w:rPr>
-        <w:t xml:space="preserve">Check /etc/resolv.conf if </w:t>
-      </w:r>
+        <w:t>Check /</w:t>
+      </w:r>
+      <w:proofErr w:type="spellStart"/>
       <w:r>
         <w:rPr>
           <w:u w:val="single"/>
           <w:lang w:val="en-US"/>
         </w:rPr>
+        <w:t>etc</w:t>
+      </w:r>
+      <w:proofErr w:type="spellEnd"/>
+      <w:r>
+        <w:rPr>
+          <w:u w:val="single"/>
+          <w:lang w:val="en-US"/>
+        </w:rPr>
+        <w:t>/</w:t>
+      </w:r>
+      <w:proofErr w:type="spellStart"/>
+      <w:r>
+        <w:rPr>
+          <w:u w:val="single"/>
+          <w:lang w:val="en-US"/>
+        </w:rPr>
+        <w:t>resolv.conf</w:t>
+      </w:r>
+      <w:proofErr w:type="spellEnd"/>
+      <w:r>
+        <w:rPr>
+          <w:u w:val="single"/>
+          <w:lang w:val="en-US"/>
+        </w:rPr>
+        <w:t xml:space="preserve"> if </w:t>
+      </w:r>
+      <w:r>
+        <w:rPr>
+          <w:u w:val="single"/>
+          <w:lang w:val="en-US"/>
+        </w:rPr>
         <w:t>any problem</w:t>
       </w:r>
       <w:r>
@@ -2237,20 +2578,80 @@
           <w:u w:val="single"/>
           <w:lang w:val="en-US"/>
         </w:rPr>
-        <w:t xml:space="preserve"> with WiFi connexion, sometimes wrong server addresses are provided.</w:t>
-      </w:r>
-    </w:p>
-    <w:p>
-      <w:pPr>
-        <w:rPr>
-          <w:lang w:val="en-US"/>
-        </w:rPr>
-      </w:pPr>
-      <w:r>
-        <w:rPr>
-          <w:lang w:val="en-US"/>
-        </w:rPr>
-        <w:t xml:space="preserve">To flash DecaWino nodes directly with the RPI you need to follow the steps described at this url in ‘Command line version’ </w:t>
+        <w:t xml:space="preserve"> with </w:t>
+      </w:r>
+      <w:proofErr w:type="spellStart"/>
+      <w:r>
+        <w:rPr>
+          <w:u w:val="single"/>
+          <w:lang w:val="en-US"/>
+        </w:rPr>
+        <w:t>WiFi</w:t>
+      </w:r>
+      <w:proofErr w:type="spellEnd"/>
+      <w:r>
+        <w:rPr>
+          <w:u w:val="single"/>
+          <w:lang w:val="en-US"/>
+        </w:rPr>
+        <w:t xml:space="preserve"> </w:t>
+      </w:r>
+      <w:proofErr w:type="spellStart"/>
+      <w:r>
+        <w:rPr>
+          <w:u w:val="single"/>
+          <w:lang w:val="en-US"/>
+        </w:rPr>
+        <w:t>connexion</w:t>
+      </w:r>
+      <w:proofErr w:type="spellEnd"/>
+      <w:r>
+        <w:rPr>
+          <w:u w:val="single"/>
+          <w:lang w:val="en-US"/>
+        </w:rPr>
+        <w:t>, sometimes wrong server addresses are provided.</w:t>
+      </w:r>
+    </w:p>
+    <w:p>
+      <w:pPr>
+        <w:rPr>
+          <w:lang w:val="en-US"/>
+        </w:rPr>
+      </w:pPr>
+      <w:r>
+        <w:rPr>
+          <w:lang w:val="en-US"/>
+        </w:rPr>
+        <w:t xml:space="preserve">To flash </w:t>
+      </w:r>
+      <w:proofErr w:type="spellStart"/>
+      <w:r>
+        <w:rPr>
+          <w:lang w:val="en-US"/>
+        </w:rPr>
+        <w:t>DecaWino</w:t>
+      </w:r>
+      <w:proofErr w:type="spellEnd"/>
+      <w:r>
+        <w:rPr>
+          <w:lang w:val="en-US"/>
+        </w:rPr>
+        <w:t xml:space="preserve"> nodes directly with the RPI you need to follow the steps described at this </w:t>
+      </w:r>
+      <w:proofErr w:type="spellStart"/>
+      <w:r>
+        <w:rPr>
+          <w:lang w:val="en-US"/>
+        </w:rPr>
+        <w:t>url</w:t>
+      </w:r>
+      <w:proofErr w:type="spellEnd"/>
+      <w:r>
+        <w:rPr>
+          <w:lang w:val="en-US"/>
+        </w:rPr>
+        <w:t xml:space="preserve"> in ‘Command line version’ </w:t>
       </w:r>
       <w:hyperlink r:id="rId10" w:history="1">
         <w:r>
@@ -2293,15 +2694,72 @@
           <w:i/>
           <w:lang w:val="en-US"/>
         </w:rPr>
-        <w:t>/etc/udev/rules.d/49-t</w:t>
-      </w:r>
+        <w:t>/</w:t>
+      </w:r>
+      <w:proofErr w:type="spellStart"/>
       <w:r>
         <w:rPr>
           <w:i/>
           <w:lang w:val="en-US"/>
         </w:rPr>
+        <w:t>etc</w:t>
+      </w:r>
+      <w:proofErr w:type="spellEnd"/>
+      <w:r>
+        <w:rPr>
+          <w:i/>
+          <w:lang w:val="en-US"/>
+        </w:rPr>
+        <w:t>/</w:t>
+      </w:r>
+      <w:proofErr w:type="spellStart"/>
+      <w:r>
+        <w:rPr>
+          <w:i/>
+          <w:lang w:val="en-US"/>
+        </w:rPr>
+        <w:t>udev</w:t>
+      </w:r>
+      <w:proofErr w:type="spellEnd"/>
+      <w:r>
+        <w:rPr>
+          <w:i/>
+          <w:lang w:val="en-US"/>
+        </w:rPr>
+        <w:t>/</w:t>
+      </w:r>
+      <w:proofErr w:type="spellStart"/>
+      <w:r>
+        <w:rPr>
+          <w:i/>
+          <w:lang w:val="en-US"/>
+        </w:rPr>
+        <w:t>rules.d</w:t>
+      </w:r>
+      <w:proofErr w:type="spellEnd"/>
+      <w:r>
+        <w:rPr>
+          <w:i/>
+          <w:lang w:val="en-US"/>
+        </w:rPr>
+        <w:t>/49-</w:t>
+      </w:r>
+      <w:proofErr w:type="gramStart"/>
+      <w:r>
+        <w:rPr>
+          <w:i/>
+          <w:lang w:val="en-US"/>
+        </w:rPr>
+        <w:t>t</w:t>
+      </w:r>
+      <w:r>
+        <w:rPr>
+          <w:i/>
+          <w:lang w:val="en-US"/>
+        </w:rPr>
         <w:t>eensy.rules .</w:t>
       </w:r>
+      <w:proofErr w:type="gramEnd"/>
     </w:p>
     <w:p>
       <w:pPr>
@@ -2457,7 +2915,21 @@
         <w:rPr>
           <w:lang w:val="en-US"/>
         </w:rPr>
-        <w:t xml:space="preserve">rs positions are set in anchors.tab. The multilateration function should be set in the localize method of the World class in World.py. </w:t>
+        <w:t xml:space="preserve">rs positions are set in </w:t>
+      </w:r>
+      <w:proofErr w:type="spellStart"/>
+      <w:r>
+        <w:rPr>
+          <w:lang w:val="en-US"/>
+        </w:rPr>
+        <w:t>anchors.tab</w:t>
+      </w:r>
+      <w:proofErr w:type="spellEnd"/>
+      <w:r>
+        <w:rPr>
+          <w:lang w:val="en-US"/>
+        </w:rPr>
+        <w:t xml:space="preserve">. The multilateration function should be set in the localize method of the World class in World.py. </w:t>
       </w:r>
     </w:p>
     <w:p>
@@ -2550,7 +3022,14 @@
         <w:rPr>
           <w:lang w:val="en-US"/>
         </w:rPr>
-        <w:t xml:space="preserve"> data are dumped through MQTT protocol </w:t>
+        <w:t xml:space="preserve"> data are dumped through MQTT </w:t>
+      </w:r>
+      <w:proofErr w:type="gramStart"/>
+      <w:r>
+        <w:rPr>
+          <w:lang w:val="en-US"/>
+        </w:rPr>
+        <w:t xml:space="preserve">protocol </w:t>
       </w:r>
       <w:r>
         <w:rPr>
@@ -2558,6 +3037,7 @@
         </w:rPr>
         <w:t>.</w:t>
       </w:r>
+      <w:proofErr w:type="gramEnd"/>
     </w:p>
     <w:p>
       <w:pPr>
@@ -2576,20 +3056,43 @@
         <w:rPr>
           <w:lang w:val="en-US"/>
         </w:rPr>
-        <w:t xml:space="preserve"> paho (</w:t>
+        <w:t xml:space="preserve"> </w:t>
+      </w:r>
+      <w:proofErr w:type="spellStart"/>
+      <w:r>
+        <w:rPr>
+          <w:lang w:val="en-US"/>
+        </w:rPr>
+        <w:t>paho</w:t>
+      </w:r>
+      <w:proofErr w:type="spellEnd"/>
+      <w:r>
+        <w:rPr>
+          <w:lang w:val="en-US"/>
+        </w:rPr>
+        <w:t xml:space="preserve"> (</w:t>
       </w:r>
       <w:r>
         <w:rPr>
           <w:i/>
           <w:lang w:val="en-US"/>
         </w:rPr>
-        <w:t>pip install paho-mqtt</w:t>
-      </w:r>
+        <w:t xml:space="preserve">pip install </w:t>
+      </w:r>
+      <w:proofErr w:type="spellStart"/>
       <w:r>
         <w:rPr>
           <w:i/>
           <w:lang w:val="en-US"/>
         </w:rPr>
+        <w:t>paho-mqtt</w:t>
+      </w:r>
+      <w:proofErr w:type="spellEnd"/>
+      <w:r>
+        <w:rPr>
+          <w:i/>
+          <w:lang w:val="en-US"/>
+        </w:rPr>
         <w:t xml:space="preserve"> </w:t>
       </w:r>
       <w:r>
@@ -2623,7 +3126,21 @@
         <w:rPr>
           <w:lang w:val="en-US"/>
         </w:rPr>
-        <w:t xml:space="preserve"> mosquitto (download here </w:t>
+        <w:t xml:space="preserve"> </w:t>
+      </w:r>
+      <w:proofErr w:type="spellStart"/>
+      <w:r>
+        <w:rPr>
+          <w:lang w:val="en-US"/>
+        </w:rPr>
+        <w:t>mosquitto</w:t>
+      </w:r>
+      <w:proofErr w:type="spellEnd"/>
+      <w:r>
+        <w:rPr>
+          <w:lang w:val="en-US"/>
+        </w:rPr>
+        <w:t xml:space="preserve"> (download here </w:t>
       </w:r>
       <w:hyperlink r:id="rId13" w:history="1">
         <w:r>
@@ -2837,7 +3354,21 @@
         <w:rPr>
           <w:lang w:val="en-US"/>
         </w:rPr>
-        <w:t>There is a compilation tool provided in SecureLoc/Decawino/Deployment/Compilation.py.</w:t>
+        <w:t>There is a compilation tool provided in SecureLoc/</w:t>
+      </w:r>
+      <w:proofErr w:type="spellStart"/>
+      <w:r>
+        <w:rPr>
+          <w:lang w:val="en-US"/>
+        </w:rPr>
+        <w:t>Decawino</w:t>
+      </w:r>
+      <w:proofErr w:type="spellEnd"/>
+      <w:r>
+        <w:rPr>
+          <w:lang w:val="en-US"/>
+        </w:rPr>
+        <w:t>/Deployment/Compilation.py.</w:t>
       </w:r>
     </w:p>
     <w:p>
@@ -2943,19 +3474,75 @@
         <w:rPr>
           <w:lang w:val="en-US"/>
         </w:rPr>
-        <w:t>The deployment tool reads a config file</w:t>
-      </w:r>
-      <w:r>
-        <w:rPr>
-          <w:lang w:val="en-US"/>
-        </w:rPr>
-        <w:t xml:space="preserve">(in config directory) </w:t>
-      </w:r>
-      <w:r>
-        <w:rPr>
-          <w:lang w:val="en-US"/>
-        </w:rPr>
-        <w:t>containing the anchor names, the RPI and the RPI( IP address, hostname, password) they are plugged to. Pressing deployment will call n-compile and generate one hex file per anchor, then proceeds to send the hex files to the RPI over ftp and remotely flash the anchors.</w:t>
+        <w:t xml:space="preserve">The deployment tool reads a </w:t>
+      </w:r>
+      <w:proofErr w:type="spellStart"/>
+      <w:r>
+        <w:rPr>
+          <w:lang w:val="en-US"/>
+        </w:rPr>
+        <w:t>config</w:t>
+      </w:r>
+      <w:proofErr w:type="spellEnd"/>
+      <w:r>
+        <w:rPr>
+          <w:lang w:val="en-US"/>
+        </w:rPr>
+        <w:t xml:space="preserve"> </w:t>
+      </w:r>
+      <w:proofErr w:type="gramStart"/>
+      <w:r>
+        <w:rPr>
+          <w:lang w:val="en-US"/>
+        </w:rPr>
+        <w:t>file</w:t>
+      </w:r>
+      <w:r>
+        <w:rPr>
+          <w:lang w:val="en-US"/>
+        </w:rPr>
+        <w:t>(</w:t>
+      </w:r>
+      <w:proofErr w:type="gramEnd"/>
+      <w:r>
+        <w:rPr>
+          <w:lang w:val="en-US"/>
+        </w:rPr>
+        <w:t xml:space="preserve">in </w:t>
+      </w:r>
+      <w:proofErr w:type="spellStart"/>
+      <w:r>
+        <w:rPr>
+          <w:lang w:val="en-US"/>
+        </w:rPr>
+        <w:t>config</w:t>
+      </w:r>
+      <w:proofErr w:type="spellEnd"/>
+      <w:r>
+        <w:rPr>
+          <w:lang w:val="en-US"/>
+        </w:rPr>
+        <w:t xml:space="preserve"> directory) </w:t>
+      </w:r>
+      <w:r>
+        <w:rPr>
+          <w:lang w:val="en-US"/>
+        </w:rPr>
+        <w:t xml:space="preserve">containing the anchor names, the RPI and the RPI( IP address, hostname, password) they are plugged to. Pressing deployment will call n-compile and generate one hex file per anchor, </w:t>
+      </w:r>
+      <w:proofErr w:type="gramStart"/>
+      <w:r>
+        <w:rPr>
+          <w:lang w:val="en-US"/>
+        </w:rPr>
+        <w:t>then</w:t>
+      </w:r>
+      <w:proofErr w:type="gramEnd"/>
+      <w:r>
+        <w:rPr>
+          <w:lang w:val="en-US"/>
+        </w:rPr>
+        <w:t xml:space="preserve"> proceeds to send the hex files to the RPI over ftp and remotely flash the anchors.</w:t>
       </w:r>
     </w:p>
     <w:p>
@@ -2975,7 +3562,21 @@
         <w:rPr>
           <w:lang w:val="en-US"/>
         </w:rPr>
-        <w:t>The RPI should embedded the bootloader as described in section 3.</w:t>
+        <w:t xml:space="preserve">The RPI should </w:t>
+      </w:r>
+      <w:proofErr w:type="gramStart"/>
+      <w:r>
+        <w:rPr>
+          <w:lang w:val="en-US"/>
+        </w:rPr>
+        <w:t>embedded</w:t>
+      </w:r>
+      <w:proofErr w:type="gramEnd"/>
+      <w:r>
+        <w:rPr>
+          <w:lang w:val="en-US"/>
+        </w:rPr>
+        <w:t xml:space="preserve"> the bootloader as described in section 3.</w:t>
       </w:r>
     </w:p>
     <w:p>
@@ -2991,11 +3592,33 @@
         </w:rPr>
         <w:t xml:space="preserve">Note 2: </w:t>
       </w:r>
-      <w:r>
-        <w:rPr>
-          <w:lang w:val="en-US"/>
-        </w:rPr>
-        <w:t>Unforunately, the bootloader does not handle more than 1 USB device. If 2+ DecaWino are plugged to the same RPI, then the user should manually press their button to flash them when prompted by the deployment tool.</w:t>
+      <w:proofErr w:type="spellStart"/>
+      <w:r>
+        <w:rPr>
+          <w:lang w:val="en-US"/>
+        </w:rPr>
+        <w:t>Unforunately</w:t>
+      </w:r>
+      <w:proofErr w:type="spellEnd"/>
+      <w:r>
+        <w:rPr>
+          <w:lang w:val="en-US"/>
+        </w:rPr>
+        <w:t xml:space="preserve">, the bootloader does not handle more than 1 USB device. If 2+ </w:t>
+      </w:r>
+      <w:proofErr w:type="spellStart"/>
+      <w:r>
+        <w:rPr>
+          <w:lang w:val="en-US"/>
+        </w:rPr>
+        <w:t>DecaWino</w:t>
+      </w:r>
+      <w:proofErr w:type="spellEnd"/>
+      <w:r>
+        <w:rPr>
+          <w:lang w:val="en-US"/>
+        </w:rPr>
+        <w:t xml:space="preserve"> are plugged to the same RPI, then the user should manually press their button to flash them when prompted by the deployment tool.</w:t>
       </w:r>
     </w:p>
     <w:p>
@@ -3072,8 +3695,33 @@
           <w:i/>
           <w:lang w:val="en-US"/>
         </w:rPr>
-        <w:t>on Windows: py –m pip install library_name</w:t>
-      </w:r>
+        <w:t xml:space="preserve">on Windows: </w:t>
+      </w:r>
+      <w:proofErr w:type="spellStart"/>
+      <w:r>
+        <w:rPr>
+          <w:i/>
+          <w:lang w:val="en-US"/>
+        </w:rPr>
+        <w:t>py</w:t>
+      </w:r>
+      <w:proofErr w:type="spellEnd"/>
+      <w:r>
+        <w:rPr>
+          <w:i/>
+          <w:lang w:val="en-US"/>
+        </w:rPr>
+        <w:t xml:space="preserve"> –m pip install </w:t>
+      </w:r>
+      <w:proofErr w:type="spellStart"/>
+      <w:r>
+        <w:rPr>
+          <w:i/>
+          <w:lang w:val="en-US"/>
+        </w:rPr>
+        <w:t>library_name</w:t>
+      </w:r>
+      <w:proofErr w:type="spellEnd"/>
       <w:r>
         <w:rPr>
           <w:lang w:val="en-US"/>
@@ -3160,7 +3808,21 @@
         <w:rPr>
           <w:lang w:val="en-US"/>
         </w:rPr>
-        <w:t>ENABLE_LOGS : logs the dataset into json files when enabled.</w:t>
+        <w:t>ENABLE_</w:t>
+      </w:r>
+      <w:proofErr w:type="gramStart"/>
+      <w:r>
+        <w:rPr>
+          <w:lang w:val="en-US"/>
+        </w:rPr>
+        <w:t>LOGS :</w:t>
+      </w:r>
+      <w:proofErr w:type="gramEnd"/>
+      <w:r>
+        <w:rPr>
+          <w:lang w:val="en-US"/>
+        </w:rPr>
+        <w:t xml:space="preserve"> logs the dataset into json files when enabled.</w:t>
       </w:r>
     </w:p>
     <w:p>
@@ -3274,7 +3936,63 @@
         <w:rPr>
           <w:lang w:val="en-US"/>
         </w:rPr>
-        <w:t xml:space="preserve">This mode allows to replay a scenario that has been recorded previously. The ranging values dumped by the anchors in the json file are replayed,  the replay speed can be set from the tkinter menu (See Tkinter section). The positions logged are </w:t>
+        <w:t xml:space="preserve">This mode allows </w:t>
+      </w:r>
+      <w:proofErr w:type="gramStart"/>
+      <w:r>
+        <w:rPr>
+          <w:lang w:val="en-US"/>
+        </w:rPr>
+        <w:t>to replay</w:t>
+      </w:r>
+      <w:proofErr w:type="gramEnd"/>
+      <w:r>
+        <w:rPr>
+          <w:lang w:val="en-US"/>
+        </w:rPr>
+        <w:t xml:space="preserve"> a scenario that has been recorded previously. The ranging values dumped by the anchors in the json file are replayed</w:t>
+      </w:r>
+      <w:proofErr w:type="gramStart"/>
+      <w:r>
+        <w:rPr>
+          <w:lang w:val="en-US"/>
+        </w:rPr>
+        <w:t>,  the</w:t>
+      </w:r>
+      <w:proofErr w:type="gramEnd"/>
+      <w:r>
+        <w:rPr>
+          <w:lang w:val="en-US"/>
+        </w:rPr>
+        <w:t xml:space="preserve"> replay speed can be set from the </w:t>
+      </w:r>
+      <w:proofErr w:type="spellStart"/>
+      <w:r>
+        <w:rPr>
+          <w:lang w:val="en-US"/>
+        </w:rPr>
+        <w:t>tkinter</w:t>
+      </w:r>
+      <w:proofErr w:type="spellEnd"/>
+      <w:r>
+        <w:rPr>
+          <w:lang w:val="en-US"/>
+        </w:rPr>
+        <w:t xml:space="preserve"> menu (See </w:t>
+      </w:r>
+      <w:proofErr w:type="spellStart"/>
+      <w:r>
+        <w:rPr>
+          <w:lang w:val="en-US"/>
+        </w:rPr>
+        <w:t>Tkinter</w:t>
+      </w:r>
+      <w:proofErr w:type="spellEnd"/>
+      <w:r>
+        <w:rPr>
+          <w:lang w:val="en-US"/>
+        </w:rPr>
+        <w:t xml:space="preserve"> section). The positions logged are </w:t>
       </w:r>
       <w:r>
         <w:rPr>
@@ -3389,7 +4107,21 @@
         <w:rPr>
           <w:lang w:val="en-US"/>
         </w:rPr>
-        <w:t xml:space="preserve">irst enter the studied reference point in rp.tab. </w:t>
+        <w:t xml:space="preserve">irst enter the studied reference point in </w:t>
+      </w:r>
+      <w:proofErr w:type="spellStart"/>
+      <w:r>
+        <w:rPr>
+          <w:lang w:val="en-US"/>
+        </w:rPr>
+        <w:t>rp.tab</w:t>
+      </w:r>
+      <w:proofErr w:type="spellEnd"/>
+      <w:r>
+        <w:rPr>
+          <w:lang w:val="en-US"/>
+        </w:rPr>
+        <w:t xml:space="preserve">. </w:t>
       </w:r>
       <w:r>
         <w:rPr>
@@ -3477,7 +4209,21 @@
         <w:rPr>
           <w:lang w:val="en-US"/>
         </w:rPr>
-        <w:t>A tkinter Menu allows setting a few parameters in real-time. Corrections can be applied on the ranging from that menu</w:t>
+        <w:t xml:space="preserve">A </w:t>
+      </w:r>
+      <w:proofErr w:type="spellStart"/>
+      <w:r>
+        <w:rPr>
+          <w:lang w:val="en-US"/>
+        </w:rPr>
+        <w:t>tkinter</w:t>
+      </w:r>
+      <w:proofErr w:type="spellEnd"/>
+      <w:r>
+        <w:rPr>
+          <w:lang w:val="en-US"/>
+        </w:rPr>
+        <w:t xml:space="preserve"> Menu allows setting a few parameters in real-time. Corrections can be applied on the ranging from that menu</w:t>
       </w:r>
       <w:r>
         <w:rPr>
@@ -3489,7 +4235,21 @@
         <w:rPr>
           <w:lang w:val="en-US"/>
         </w:rPr>
-        <w:t xml:space="preserve">(either as an offset or a coefficient), and in playback mode the playback speed can be increased from that menu as well. Dynamic functionalities should be implemented in the Tkinter. </w:t>
+        <w:t xml:space="preserve">(either as an offset or a coefficient), and in playback mode the playback speed can be increased from that menu as well. Dynamic functionalities should be implemented in the </w:t>
+      </w:r>
+      <w:proofErr w:type="spellStart"/>
+      <w:r>
+        <w:rPr>
+          <w:lang w:val="en-US"/>
+        </w:rPr>
+        <w:t>Tkinter</w:t>
+      </w:r>
+      <w:proofErr w:type="spellEnd"/>
+      <w:r>
+        <w:rPr>
+          <w:lang w:val="en-US"/>
+        </w:rPr>
+        <w:t xml:space="preserve">. </w:t>
       </w:r>
       <w:r>
         <w:rPr>
@@ -3600,7 +4360,23 @@
                                 <w:rFonts w:ascii="Times New Roman" w:hAnsi="Times New Roman" w:cs="Times New Roman"/>
                                 <w:sz w:val="16"/>
                               </w:rPr>
-                              <w:t>- Tkinter Menu</w:t>
+                              <w:t xml:space="preserve">- </w:t>
+                            </w:r>
+                            <w:proofErr w:type="spellStart"/>
+                            <w:r>
+                              <w:rPr>
+                                <w:rFonts w:ascii="Times New Roman" w:hAnsi="Times New Roman" w:cs="Times New Roman"/>
+                                <w:sz w:val="16"/>
+                              </w:rPr>
+                              <w:t>Tkinter</w:t>
+                            </w:r>
+                            <w:proofErr w:type="spellEnd"/>
+                            <w:r>
+                              <w:rPr>
+                                <w:rFonts w:ascii="Times New Roman" w:hAnsi="Times New Roman" w:cs="Times New Roman"/>
+                                <w:sz w:val="16"/>
+                              </w:rPr>
+                              <w:t xml:space="preserve"> Menu</w:t>
                             </w:r>
                           </w:p>
                         </w:txbxContent>
@@ -3649,7 +4425,23 @@
                           <w:rFonts w:ascii="Times New Roman" w:hAnsi="Times New Roman" w:cs="Times New Roman"/>
                           <w:sz w:val="16"/>
                         </w:rPr>
-                        <w:t>- Tkinter Menu</w:t>
+                        <w:t xml:space="preserve">- </w:t>
+                      </w:r>
+                      <w:proofErr w:type="spellStart"/>
+                      <w:r>
+                        <w:rPr>
+                          <w:rFonts w:ascii="Times New Roman" w:hAnsi="Times New Roman" w:cs="Times New Roman"/>
+                          <w:sz w:val="16"/>
+                        </w:rPr>
+                        <w:t>Tkinter</w:t>
+                      </w:r>
+                      <w:proofErr w:type="spellEnd"/>
+                      <w:r>
+                        <w:rPr>
+                          <w:rFonts w:ascii="Times New Roman" w:hAnsi="Times New Roman" w:cs="Times New Roman"/>
+                          <w:sz w:val="16"/>
+                        </w:rPr>
+                        <w:t xml:space="preserve"> Menu</w:t>
                       </w:r>
                     </w:p>
                   </w:txbxContent>
@@ -3793,12 +4585,21 @@
           <w:lang w:val="en-US"/>
         </w:rPr>
       </w:pPr>
+      <w:proofErr w:type="spellStart"/>
       <w:r>
         <w:rPr>
           <w:b/>
           <w:lang w:val="en-US"/>
         </w:rPr>
-        <w:t>Pos:</w:t>
+        <w:t>Pos</w:t>
+      </w:r>
+      <w:proofErr w:type="spellEnd"/>
+      <w:r>
+        <w:rPr>
+          <w:b/>
+          <w:lang w:val="en-US"/>
+        </w:rPr>
+        <w:t>:</w:t>
       </w:r>
       <w:r>
         <w:rPr>
@@ -3955,7 +4756,21 @@
         <w:rPr>
           <w:lang w:val="en-US"/>
         </w:rPr>
-        <w:t xml:space="preserve"> The distance between the tag and the anchor is calculated through Two-Way Rangin (TWR) protocol as following:</w:t>
+        <w:t xml:space="preserve"> The distance between the tag and the anchor is calculated through Two-Way </w:t>
+      </w:r>
+      <w:proofErr w:type="spellStart"/>
+      <w:r>
+        <w:rPr>
+          <w:lang w:val="en-US"/>
+        </w:rPr>
+        <w:t>Rangin</w:t>
+      </w:r>
+      <w:proofErr w:type="spellEnd"/>
+      <w:r>
+        <w:rPr>
+          <w:lang w:val="en-US"/>
+        </w:rPr>
+        <w:t xml:space="preserve"> (TWR) protocol as following:</w:t>
       </w:r>
     </w:p>
     <w:p>
@@ -4044,8 +4859,17 @@
                                 <w:rFonts w:ascii="Times New Roman" w:hAnsi="Times New Roman" w:cs="Times New Roman"/>
                                 <w:sz w:val="16"/>
                               </w:rPr>
-                              <w:t>- TWR protocol</w:t>
+                              <w:t xml:space="preserve">- TWR </w:t>
                             </w:r>
+                            <w:proofErr w:type="spellStart"/>
+                            <w:r>
+                              <w:rPr>
+                                <w:rFonts w:ascii="Times New Roman" w:hAnsi="Times New Roman" w:cs="Times New Roman"/>
+                                <w:sz w:val="16"/>
+                              </w:rPr>
+                              <w:t>protocol</w:t>
+                            </w:r>
+                            <w:proofErr w:type="spellEnd"/>
                           </w:p>
                         </w:txbxContent>
                       </wps:txbx>
@@ -4092,8 +4916,17 @@
                           <w:rFonts w:ascii="Times New Roman" w:hAnsi="Times New Roman" w:cs="Times New Roman"/>
                           <w:sz w:val="16"/>
                         </w:rPr>
-                        <w:t>- TWR protocol</w:t>
+                        <w:t xml:space="preserve">- TWR </w:t>
                       </w:r>
+                      <w:proofErr w:type="spellStart"/>
+                      <w:r>
+                        <w:rPr>
+                          <w:rFonts w:ascii="Times New Roman" w:hAnsi="Times New Roman" w:cs="Times New Roman"/>
+                          <w:sz w:val="16"/>
+                        </w:rPr>
+                        <w:t>protocol</w:t>
+                      </w:r>
+                      <w:proofErr w:type="spellEnd"/>
                     </w:p>
                   </w:txbxContent>
                 </v:textbox>
@@ -4181,8 +5014,16 @@
         <w:rPr>
           <w:lang w:val="en-US"/>
         </w:rPr>
-        <w:t>The time-of-flight is given by :</w:t>
-      </w:r>
+        <w:t xml:space="preserve">The time-of-flight is </w:t>
+      </w:r>
+      <w:proofErr w:type="gramStart"/>
+      <w:r>
+        <w:rPr>
+          <w:lang w:val="en-US"/>
+        </w:rPr>
+        <w:t>given by :</w:t>
+      </w:r>
+      <w:proofErr w:type="gramEnd"/>
       <m:oMath>
         <m:r>
           <m:rPr>
@@ -4682,7 +5523,35 @@
         <w:rPr>
           <w:lang w:val="en-US"/>
         </w:rPr>
-        <w:t>From a mathematical perspective, applying Pythagora’s Threorem with two ranging values lead to two solutions:</w:t>
+        <w:t xml:space="preserve">From a mathematical perspective, applying </w:t>
+      </w:r>
+      <w:proofErr w:type="spellStart"/>
+      <w:r>
+        <w:rPr>
+          <w:lang w:val="en-US"/>
+        </w:rPr>
+        <w:t>Pythagora’s</w:t>
+      </w:r>
+      <w:proofErr w:type="spellEnd"/>
+      <w:r>
+        <w:rPr>
+          <w:lang w:val="en-US"/>
+        </w:rPr>
+        <w:t xml:space="preserve"> </w:t>
+      </w:r>
+      <w:proofErr w:type="spellStart"/>
+      <w:r>
+        <w:rPr>
+          <w:lang w:val="en-US"/>
+        </w:rPr>
+        <w:t>Threorem</w:t>
+      </w:r>
+      <w:proofErr w:type="spellEnd"/>
+      <w:r>
+        <w:rPr>
+          <w:lang w:val="en-US"/>
+        </w:rPr>
+        <w:t xml:space="preserve"> with two ranging values lead to two solutions:</w:t>
       </w:r>
     </w:p>
     <w:p>
@@ -4770,8 +5639,17 @@
                                 <w:rFonts w:ascii="Times New Roman" w:hAnsi="Times New Roman" w:cs="Times New Roman"/>
                                 <w:sz w:val="16"/>
                               </w:rPr>
-                              <w:t>- Trilateration</w:t>
+                              <w:t xml:space="preserve">- </w:t>
                             </w:r>
+                            <w:proofErr w:type="spellStart"/>
+                            <w:r>
+                              <w:rPr>
+                                <w:rFonts w:ascii="Times New Roman" w:hAnsi="Times New Roman" w:cs="Times New Roman"/>
+                                <w:sz w:val="16"/>
+                              </w:rPr>
+                              <w:t>Trilateration</w:t>
+                            </w:r>
+                            <w:proofErr w:type="spellEnd"/>
                           </w:p>
                         </w:txbxContent>
                       </wps:txbx>
@@ -4818,8 +5696,17 @@
                           <w:rFonts w:ascii="Times New Roman" w:hAnsi="Times New Roman" w:cs="Times New Roman"/>
                           <w:sz w:val="16"/>
                         </w:rPr>
-                        <w:t>- Trilateration</w:t>
+                        <w:t xml:space="preserve">- </w:t>
                       </w:r>
+                      <w:proofErr w:type="spellStart"/>
+                      <w:r>
+                        <w:rPr>
+                          <w:rFonts w:ascii="Times New Roman" w:hAnsi="Times New Roman" w:cs="Times New Roman"/>
+                          <w:sz w:val="16"/>
+                        </w:rPr>
+                        <w:t>Trilateration</w:t>
+                      </w:r>
+                      <w:proofErr w:type="spellEnd"/>
                     </w:p>
                   </w:txbxContent>
                 </v:textbox>
@@ -4928,7 +5815,21 @@
         <w:rPr>
           <w:lang w:val="en-US"/>
         </w:rPr>
-        <w:t>If only two anchors are available,  the map should be reduced to a single side of the anchors (i.e., either the right of left side to the line (A1,A2)) such as excluding one of the solutions. If other anchors are available, both solutions are compared to the rangings obtained to the other anchors and the closer one is kept.</w:t>
+        <w:t>If only two anchors are available</w:t>
+      </w:r>
+      <w:proofErr w:type="gramStart"/>
+      <w:r>
+        <w:rPr>
+          <w:lang w:val="en-US"/>
+        </w:rPr>
+        <w:t>,  the</w:t>
+      </w:r>
+      <w:proofErr w:type="gramEnd"/>
+      <w:r>
+        <w:rPr>
+          <w:lang w:val="en-US"/>
+        </w:rPr>
+        <w:t xml:space="preserve"> map should be reduced to a single side of the anchors (i.e., either the right of left side to the line (A1,A2)) such as excluding one of the solutions. If other anchors are available, both solutions are compared to the rangings obtained to the other anchors and the closer one is kept.</w:t>
       </w:r>
     </w:p>
     <w:p>
@@ -4991,7 +5892,21 @@
         <w:rPr>
           <w:lang w:val="en-US"/>
         </w:rPr>
-        <w:t xml:space="preserve">Standard Gauss-Newton with a magnitude reduction after each iteration.  See for example </w:t>
+        <w:t xml:space="preserve">Standard Gauss-Newton with a magnitude reduction </w:t>
+      </w:r>
+      <w:proofErr w:type="gramStart"/>
+      <w:r>
+        <w:rPr>
+          <w:lang w:val="en-US"/>
+        </w:rPr>
+        <w:t>after each iteration</w:t>
+      </w:r>
+      <w:proofErr w:type="gramEnd"/>
+      <w:r>
+        <w:rPr>
+          <w:lang w:val="en-US"/>
+        </w:rPr>
+        <w:t xml:space="preserve">.  See for example </w:t>
       </w:r>
       <w:hyperlink r:id="rId19" w:history="1">
         <w:r>
@@ -7910,7 +8825,7 @@
 </file>
 
 <file path=customXml/itemProps1.xml><?xml version="1.0" encoding="utf-8"?>
-<ds:datastoreItem xmlns:ds="http://schemas.openxmlformats.org/officeDocument/2006/customXml" ds:itemID="{048B8788-E5E9-42A2-B32F-E1E0BCE010E1}">
+<ds:datastoreItem xmlns:ds="http://schemas.openxmlformats.org/officeDocument/2006/customXml" ds:itemID="{0F38CB6C-6FC9-45A5-B604-CBE75F81C80B}">
   <ds:schemaRefs>
     <ds:schemaRef ds:uri="http://schemas.openxmlformats.org/officeDocument/2006/bibliography"/>
   </ds:schemaRefs>

</xml_diff>